<commit_message>
Changed Name in clone dialog to Lab 2 instead of lab.  This is what will be displayed in SourceTree tab.
</commit_message>
<xml_diff>
--- a/GIS4107_ExerciseSetup.docx
+++ b/GIS4107_ExerciseSetup.docx
@@ -6,6 +6,8 @@
       <w:pPr>
         <w:pStyle w:val="Title"/>
       </w:pPr>
+      <w:bookmarkStart w:id="0" w:name="_GoBack"/>
+      <w:bookmarkEnd w:id="0"/>
       <w:r>
         <w:t>GIS4</w:t>
       </w:r>
@@ -36,12 +38,7 @@
     </w:p>
     <w:p>
       <w:r>
-        <w:t>This document contains the instructions for setting up a GitHub repository and cloning it to a lab exercise folder for GIS4107</w:t>
-      </w:r>
-      <w:bookmarkStart w:id="0" w:name="_GoBack"/>
-      <w:bookmarkEnd w:id="0"/>
-      <w:r>
-        <w:t>.  This example uses gis4107-day02.  You will replace this with the appropriate day (e.g. gis4107-day03, etc.)</w:t>
+        <w:t>This document contains the instructions for setting up a GitHub repository and cloning it to a lab exercise folder for GIS4107.  This example uses gis4107-day02.  You will replace this with the appropriate day (e.g. gis4107-day03, etc.)</w:t>
       </w:r>
     </w:p>
     <w:sdt>
@@ -888,6 +885,113 @@
       </w:r>
     </w:p>
     <w:p>
+      <w:r>
+        <w:rPr>
+          <w:noProof/>
+        </w:rPr>
+        <mc:AlternateContent>
+          <mc:Choice Requires="wps">
+            <w:drawing>
+              <wp:anchor distT="45720" distB="45720" distL="114300" distR="114300" simplePos="0" relativeHeight="251659264" behindDoc="0" locked="0" layoutInCell="1" allowOverlap="1">
+                <wp:simplePos x="0" y="0"/>
+                <wp:positionH relativeFrom="column">
+                  <wp:posOffset>390525</wp:posOffset>
+                </wp:positionH>
+                <wp:positionV relativeFrom="paragraph">
+                  <wp:posOffset>2010410</wp:posOffset>
+                </wp:positionV>
+                <wp:extent cx="571500" cy="190500"/>
+                <wp:effectExtent l="0" t="0" r="0" b="0"/>
+                <wp:wrapNone/>
+                <wp:docPr id="217" name="Text Box 2"/>
+                <wp:cNvGraphicFramePr>
+                  <a:graphicFrameLocks xmlns:a="http://schemas.openxmlformats.org/drawingml/2006/main"/>
+                </wp:cNvGraphicFramePr>
+                <a:graphic xmlns:a="http://schemas.openxmlformats.org/drawingml/2006/main">
+                  <a:graphicData uri="http://schemas.microsoft.com/office/word/2010/wordprocessingShape">
+                    <wps:wsp>
+                      <wps:cNvSpPr txBox="1">
+                        <a:spLocks noChangeArrowheads="1"/>
+                      </wps:cNvSpPr>
+                      <wps:spPr bwMode="auto">
+                        <a:xfrm>
+                          <a:off x="0" y="0"/>
+                          <a:ext cx="571500" cy="190500"/>
+                        </a:xfrm>
+                        <a:prstGeom prst="rect">
+                          <a:avLst/>
+                        </a:prstGeom>
+                        <a:solidFill>
+                          <a:srgbClr val="FFFFFF"/>
+                        </a:solidFill>
+                        <a:ln w="9525">
+                          <a:noFill/>
+                          <a:miter lim="800000"/>
+                          <a:headEnd/>
+                          <a:tailEnd/>
+                        </a:ln>
+                      </wps:spPr>
+                      <wps:txbx>
+                        <w:txbxContent>
+                          <w:p>
+                            <w:pPr>
+                              <w:rPr>
+                                <w:sz w:val="24"/>
+                              </w:rPr>
+                            </w:pPr>
+                            <w:r>
+                              <w:rPr>
+                                <w:sz w:val="24"/>
+                              </w:rPr>
+                              <w:t>Lab 2</w:t>
+                            </w:r>
+                          </w:p>
+                        </w:txbxContent>
+                      </wps:txbx>
+                      <wps:bodyPr rot="0" vert="horz" wrap="square" lIns="0" tIns="0" rIns="0" bIns="0" anchor="t" anchorCtr="0">
+                        <a:noAutofit/>
+                      </wps:bodyPr>
+                    </wps:wsp>
+                  </a:graphicData>
+                </a:graphic>
+                <wp14:sizeRelH relativeFrom="margin">
+                  <wp14:pctWidth>0</wp14:pctWidth>
+                </wp14:sizeRelH>
+                <wp14:sizeRelV relativeFrom="margin">
+                  <wp14:pctHeight>0</wp14:pctHeight>
+                </wp14:sizeRelV>
+              </wp:anchor>
+            </w:drawing>
+          </mc:Choice>
+          <mc:Fallback>
+            <w:pict>
+              <v:shapetype id="_x0000_t202" coordsize="21600,21600" o:spt="202" path="m,l,21600r21600,l21600,xe">
+                <v:stroke joinstyle="miter"/>
+                <v:path gradientshapeok="t" o:connecttype="rect"/>
+              </v:shapetype>
+              <v:shape id="Text Box 2" o:spid="_x0000_s1026" type="#_x0000_t202" style="position:absolute;margin-left:30.75pt;margin-top:158.3pt;width:45pt;height:15pt;z-index:251659264;visibility:visible;mso-wrap-style:square;mso-width-percent:0;mso-height-percent:0;mso-wrap-distance-left:9pt;mso-wrap-distance-top:3.6pt;mso-wrap-distance-right:9pt;mso-wrap-distance-bottom:3.6pt;mso-position-horizontal:absolute;mso-position-horizontal-relative:text;mso-position-vertical:absolute;mso-position-vertical-relative:text;mso-width-percent:0;mso-height-percent:0;mso-width-relative:margin;mso-height-relative:margin;v-text-anchor:top" o:gfxdata="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" stroked="f">
+                <v:textbox inset="0,0,0,0">
+                  <w:txbxContent>
+                    <w:p>
+                      <w:pPr>
+                        <w:rPr>
+                          <w:sz w:val="24"/>
+                        </w:rPr>
+                      </w:pPr>
+                      <w:r>
+                        <w:rPr>
+                          <w:sz w:val="24"/>
+                        </w:rPr>
+                        <w:t>Lab 2</w:t>
+                      </w:r>
+                    </w:p>
+                  </w:txbxContent>
+                </v:textbox>
+              </v:shape>
+            </w:pict>
+          </mc:Fallback>
+        </mc:AlternateContent>
+      </w:r>
       <w:r>
         <w:rPr>
           <w:noProof/>
@@ -2961,7 +3065,7 @@
 </file>
 
 <file path=customXml/itemProps1.xml><?xml version="1.0" encoding="utf-8"?>
-<ds:datastoreItem xmlns:ds="http://schemas.openxmlformats.org/officeDocument/2006/customXml" ds:itemID="{922C9159-7507-42BA-BA11-506B53587E54}">
+<ds:datastoreItem xmlns:ds="http://schemas.openxmlformats.org/officeDocument/2006/customXml" ds:itemID="{A2F79B73-BC6F-4FDC-87FF-30B76F53AA38}">
   <ds:schemaRefs>
     <ds:schemaRef ds:uri="http://schemas.openxmlformats.org/officeDocument/2006/bibliography"/>
   </ds:schemaRefs>

</xml_diff>